<commit_message>
test cases correctness v2.0
</commit_message>
<xml_diff>
--- a/Test Cases correctness.docx
+++ b/Test Cases correctness.docx
@@ -721,6 +721,52 @@
     </w:p>
     <w:p>
       <w:pPr>
+        <w:jc w:val="center"/>
+      </w:pPr>
+      <w:r>
+        <w:rPr>
+          <w:noProof/>
+          <w:lang w:val="es-MX" w:eastAsia="es-MX"/>
+        </w:rPr>
+        <w:drawing>
+          <wp:inline distT="0" distB="0" distL="0" distR="0" wp14:anchorId="67147840" wp14:editId="07595826">
+            <wp:extent cx="5987506" cy="4184073"/>
+            <wp:effectExtent l="0" t="0" r="0" b="6985"/>
+            <wp:docPr id="5" name="Imagen 5"/>
+            <wp:cNvGraphicFramePr>
+              <a:graphicFrameLocks xmlns:a="http://schemas.openxmlformats.org/drawingml/2006/main" noChangeAspect="1"/>
+            </wp:cNvGraphicFramePr>
+            <a:graphic xmlns:a="http://schemas.openxmlformats.org/drawingml/2006/main">
+              <a:graphicData uri="http://schemas.openxmlformats.org/drawingml/2006/picture">
+                <pic:pic xmlns:pic="http://schemas.openxmlformats.org/drawingml/2006/picture">
+                  <pic:nvPicPr>
+                    <pic:cNvPr id="1" name=""/>
+                    <pic:cNvPicPr/>
+                  </pic:nvPicPr>
+                  <pic:blipFill>
+                    <a:blip r:embed="rId6"/>
+                    <a:stretch>
+                      <a:fillRect/>
+                    </a:stretch>
+                  </pic:blipFill>
+                  <pic:spPr>
+                    <a:xfrm>
+                      <a:off x="0" y="0"/>
+                      <a:ext cx="5992886" cy="4187833"/>
+                    </a:xfrm>
+                    <a:prstGeom prst="rect">
+                      <a:avLst/>
+                    </a:prstGeom>
+                  </pic:spPr>
+                </pic:pic>
+              </a:graphicData>
+            </a:graphic>
+          </wp:inline>
+        </w:drawing>
+      </w:r>
+    </w:p>
+    <w:p>
+      <w:pPr>
         <w:pStyle w:val="Prrafodelista"/>
         <w:numPr>
           <w:ilvl w:val="0"/>
@@ -741,6 +787,53 @@
       </w:pPr>
       <w:r>
         <w:t>Enter email and password</w:t>
+      </w:r>
+    </w:p>
+    <w:p>
+      <w:pPr>
+        <w:ind w:left="360"/>
+      </w:pPr>
+      <w:r>
+        <w:rPr>
+          <w:noProof/>
+          <w:lang w:val="es-MX" w:eastAsia="es-MX"/>
+        </w:rPr>
+        <w:lastRenderedPageBreak/>
+        <w:drawing>
+          <wp:inline distT="0" distB="0" distL="0" distR="0" wp14:anchorId="6382FA34" wp14:editId="0083E07C">
+            <wp:extent cx="5612130" cy="2476500"/>
+            <wp:effectExtent l="0" t="0" r="7620" b="0"/>
+            <wp:docPr id="8" name="Imagen 8"/>
+            <wp:cNvGraphicFramePr>
+              <a:graphicFrameLocks xmlns:a="http://schemas.openxmlformats.org/drawingml/2006/main" noChangeAspect="1"/>
+            </wp:cNvGraphicFramePr>
+            <a:graphic xmlns:a="http://schemas.openxmlformats.org/drawingml/2006/main">
+              <a:graphicData uri="http://schemas.openxmlformats.org/drawingml/2006/picture">
+                <pic:pic xmlns:pic="http://schemas.openxmlformats.org/drawingml/2006/picture">
+                  <pic:nvPicPr>
+                    <pic:cNvPr id="1" name=""/>
+                    <pic:cNvPicPr/>
+                  </pic:nvPicPr>
+                  <pic:blipFill>
+                    <a:blip r:embed="rId7"/>
+                    <a:stretch>
+                      <a:fillRect/>
+                    </a:stretch>
+                  </pic:blipFill>
+                  <pic:spPr>
+                    <a:xfrm>
+                      <a:off x="0" y="0"/>
+                      <a:ext cx="5612130" cy="2476500"/>
+                    </a:xfrm>
+                    <a:prstGeom prst="rect">
+                      <a:avLst/>
+                    </a:prstGeom>
+                  </pic:spPr>
+                </pic:pic>
+              </a:graphicData>
+            </a:graphic>
+          </wp:inline>
+        </w:drawing>
       </w:r>
     </w:p>
     <w:p>
@@ -777,7 +870,7 @@
                     <pic:cNvPicPr/>
                   </pic:nvPicPr>
                   <pic:blipFill>
-                    <a:blip r:embed="rId6"/>
+                    <a:blip r:embed="rId8"/>
                     <a:stretch>
                       <a:fillRect/>
                     </a:stretch>
@@ -806,10 +899,7 @@
         <w:t>Expected results</w:t>
       </w:r>
       <w:r>
-        <w:t xml:space="preserve">: Account correctly created </w:t>
-      </w:r>
-      <w:r>
-        <w:t>and used to access the game</w:t>
+        <w:t>: Account correctly created and used to access the game</w:t>
       </w:r>
     </w:p>
     <w:p/>
@@ -898,12 +988,9 @@
         </w:numPr>
       </w:pPr>
       <w:r>
-        <w:t>Login to the webpage</w:t>
-      </w:r>
-      <w:r>
-        <w:t xml:space="preserve">: </w:t>
-      </w:r>
-      <w:hyperlink r:id="rId7" w:history="1">
+        <w:t xml:space="preserve">Login to the webpage: </w:t>
+      </w:r>
+      <w:hyperlink r:id="rId9" w:history="1">
         <w:r>
           <w:rPr>
             <w:rStyle w:val="Hipervnculo"/>
@@ -931,67 +1018,203 @@
       <w:pPr>
         <w:pStyle w:val="Prrafodelista"/>
         <w:numPr>
-          <w:ilvl w:val="0"/>
+          <w:ilvl w:val="1"/>
           <w:numId w:val="2"/>
         </w:numPr>
       </w:pPr>
       <w:r>
-        <w:t xml:space="preserve">Click  Start </w:t>
-      </w:r>
-      <w:proofErr w:type="spellStart"/>
-      <w:r>
-        <w:t>Pvp</w:t>
-      </w:r>
-      <w:proofErr w:type="spellEnd"/>
-      <w:r>
-        <w:t xml:space="preserve"> Match in both Tabs</w:t>
-      </w:r>
-    </w:p>
-    <w:p>
-      <w:pPr>
-        <w:pStyle w:val="Prrafodelista"/>
-        <w:numPr>
-          <w:ilvl w:val="0"/>
+        <w:t xml:space="preserve">First account: </w:t>
+      </w:r>
+      <w:hyperlink r:id="rId10" w:history="1">
+        <w:r>
+          <w:rPr>
+            <w:rStyle w:val="Hipervnculo"/>
+          </w:rPr>
+          <w:t>testcase@uregina.ca</w:t>
+        </w:r>
+      </w:hyperlink>
+      <w:r>
+        <w:t xml:space="preserve"> password: 12345678</w:t>
+      </w:r>
+    </w:p>
+    <w:p>
+      <w:pPr>
+        <w:pStyle w:val="Prrafodelista"/>
+        <w:numPr>
+          <w:ilvl w:val="1"/>
           <w:numId w:val="2"/>
         </w:numPr>
       </w:pPr>
       <w:r>
-        <w:t>Click in find opponent in both tabs</w:t>
-      </w:r>
-    </w:p>
-    <w:p>
-      <w:pPr>
-        <w:pStyle w:val="Prrafodelista"/>
-        <w:numPr>
-          <w:ilvl w:val="0"/>
-          <w:numId w:val="2"/>
-        </w:numPr>
-      </w:pPr>
-      <w:r>
-        <w:t>Select in one tab the user from the other tab.</w:t>
-      </w:r>
-    </w:p>
-    <w:p>
-      <w:pPr>
-        <w:pStyle w:val="Prrafodelista"/>
-        <w:numPr>
-          <w:ilvl w:val="0"/>
-          <w:numId w:val="2"/>
-        </w:numPr>
-      </w:pPr>
-      <w:r>
-        <w:t>The board will then be see in both tabs:</w:t>
-      </w:r>
-    </w:p>
-    <w:p>
-      <w:pPr>
-        <w:ind w:left="360"/>
-      </w:pPr>
+        <w:t xml:space="preserve">Second account: </w:t>
+      </w:r>
+      <w:hyperlink r:id="rId11" w:history="1">
+        <w:r>
+          <w:rPr>
+            <w:rStyle w:val="Hipervnculo"/>
+          </w:rPr>
+          <w:t>email@uregina.ca</w:t>
+        </w:r>
+      </w:hyperlink>
+      <w:r>
+        <w:t xml:space="preserve"> password:12345678</w:t>
+      </w:r>
+    </w:p>
+    <w:p>
       <w:r>
         <w:rPr>
           <w:noProof/>
           <w:lang w:val="es-MX" w:eastAsia="es-MX"/>
         </w:rPr>
+        <w:drawing>
+          <wp:inline distT="0" distB="0" distL="0" distR="0" wp14:anchorId="68DB11DA" wp14:editId="3748BBA0">
+            <wp:extent cx="5709139" cy="2707287"/>
+            <wp:effectExtent l="0" t="0" r="6350" b="0"/>
+            <wp:docPr id="9" name="Imagen 9"/>
+            <wp:cNvGraphicFramePr>
+              <a:graphicFrameLocks xmlns:a="http://schemas.openxmlformats.org/drawingml/2006/main" noChangeAspect="1"/>
+            </wp:cNvGraphicFramePr>
+            <a:graphic xmlns:a="http://schemas.openxmlformats.org/drawingml/2006/main">
+              <a:graphicData uri="http://schemas.openxmlformats.org/drawingml/2006/picture">
+                <pic:pic xmlns:pic="http://schemas.openxmlformats.org/drawingml/2006/picture">
+                  <pic:nvPicPr>
+                    <pic:cNvPr id="1" name=""/>
+                    <pic:cNvPicPr/>
+                  </pic:nvPicPr>
+                  <pic:blipFill>
+                    <a:blip r:embed="rId12"/>
+                    <a:stretch>
+                      <a:fillRect/>
+                    </a:stretch>
+                  </pic:blipFill>
+                  <pic:spPr>
+                    <a:xfrm>
+                      <a:off x="0" y="0"/>
+                      <a:ext cx="5721985" cy="2713379"/>
+                    </a:xfrm>
+                    <a:prstGeom prst="rect">
+                      <a:avLst/>
+                    </a:prstGeom>
+                  </pic:spPr>
+                </pic:pic>
+              </a:graphicData>
+            </a:graphic>
+          </wp:inline>
+        </w:drawing>
+      </w:r>
+    </w:p>
+    <w:p>
+      <w:pPr>
+        <w:pStyle w:val="Prrafodelista"/>
+        <w:numPr>
+          <w:ilvl w:val="0"/>
+          <w:numId w:val="2"/>
+        </w:numPr>
+      </w:pPr>
+      <w:r>
+        <w:t xml:space="preserve">Click  Start </w:t>
+      </w:r>
+      <w:proofErr w:type="spellStart"/>
+      <w:r>
+        <w:t>Pvp</w:t>
+      </w:r>
+      <w:proofErr w:type="spellEnd"/>
+      <w:r>
+        <w:t xml:space="preserve"> Match in both Tabs</w:t>
+      </w:r>
+    </w:p>
+    <w:p>
+      <w:pPr>
+        <w:pStyle w:val="Prrafodelista"/>
+        <w:numPr>
+          <w:ilvl w:val="0"/>
+          <w:numId w:val="2"/>
+        </w:numPr>
+      </w:pPr>
+      <w:r>
+        <w:t>Click in find opponent in both tabs</w:t>
+      </w:r>
+    </w:p>
+    <w:p>
+      <w:pPr>
+        <w:pStyle w:val="Prrafodelista"/>
+      </w:pPr>
+      <w:r>
+        <w:rPr>
+          <w:noProof/>
+          <w:lang w:val="es-MX" w:eastAsia="es-MX"/>
+        </w:rPr>
+        <w:drawing>
+          <wp:inline distT="0" distB="0" distL="0" distR="0" wp14:anchorId="05483109" wp14:editId="43C4BBA6">
+            <wp:extent cx="5612130" cy="2812415"/>
+            <wp:effectExtent l="0" t="0" r="7620" b="6985"/>
+            <wp:docPr id="10" name="Imagen 10"/>
+            <wp:cNvGraphicFramePr>
+              <a:graphicFrameLocks xmlns:a="http://schemas.openxmlformats.org/drawingml/2006/main" noChangeAspect="1"/>
+            </wp:cNvGraphicFramePr>
+            <a:graphic xmlns:a="http://schemas.openxmlformats.org/drawingml/2006/main">
+              <a:graphicData uri="http://schemas.openxmlformats.org/drawingml/2006/picture">
+                <pic:pic xmlns:pic="http://schemas.openxmlformats.org/drawingml/2006/picture">
+                  <pic:nvPicPr>
+                    <pic:cNvPr id="1" name=""/>
+                    <pic:cNvPicPr/>
+                  </pic:nvPicPr>
+                  <pic:blipFill>
+                    <a:blip r:embed="rId13"/>
+                    <a:stretch>
+                      <a:fillRect/>
+                    </a:stretch>
+                  </pic:blipFill>
+                  <pic:spPr>
+                    <a:xfrm>
+                      <a:off x="0" y="0"/>
+                      <a:ext cx="5612130" cy="2812415"/>
+                    </a:xfrm>
+                    <a:prstGeom prst="rect">
+                      <a:avLst/>
+                    </a:prstGeom>
+                  </pic:spPr>
+                </pic:pic>
+              </a:graphicData>
+            </a:graphic>
+          </wp:inline>
+        </w:drawing>
+      </w:r>
+    </w:p>
+    <w:p>
+      <w:pPr>
+        <w:pStyle w:val="Prrafodelista"/>
+        <w:numPr>
+          <w:ilvl w:val="0"/>
+          <w:numId w:val="2"/>
+        </w:numPr>
+      </w:pPr>
+      <w:r>
+        <w:t>Select in one tab the user from the other tab.</w:t>
+      </w:r>
+    </w:p>
+    <w:p>
+      <w:pPr>
+        <w:pStyle w:val="Prrafodelista"/>
+        <w:numPr>
+          <w:ilvl w:val="0"/>
+          <w:numId w:val="2"/>
+        </w:numPr>
+      </w:pPr>
+      <w:r>
+        <w:t>The board will then be see in both tabs:</w:t>
+      </w:r>
+    </w:p>
+    <w:p>
+      <w:pPr>
+        <w:ind w:left="360"/>
+      </w:pPr>
+      <w:r>
+        <w:rPr>
+          <w:noProof/>
+          <w:lang w:val="es-MX" w:eastAsia="es-MX"/>
+        </w:rPr>
+        <w:lastRenderedPageBreak/>
         <w:drawing>
           <wp:inline distT="0" distB="0" distL="0" distR="0" wp14:anchorId="2A446D2F" wp14:editId="6BC2847D">
             <wp:extent cx="5612130" cy="2679700"/>
@@ -1008,7 +1231,7 @@
                     <pic:cNvPicPr/>
                   </pic:nvPicPr>
                   <pic:blipFill>
-                    <a:blip r:embed="rId8"/>
+                    <a:blip r:embed="rId14"/>
                     <a:stretch>
                       <a:fillRect/>
                     </a:stretch>
@@ -1042,10 +1265,7 @@
         <w:t>Expected results</w:t>
       </w:r>
       <w:r>
-        <w:t xml:space="preserve">: </w:t>
-      </w:r>
-      <w:r>
-        <w:t>online players playing with each other</w:t>
+        <w:t>: online players playing with each other</w:t>
       </w:r>
     </w:p>
     <w:p>
@@ -1105,7 +1325,7 @@
       <w:r>
         <w:t xml:space="preserve">Login to the webpage: </w:t>
       </w:r>
-      <w:hyperlink r:id="rId9" w:history="1">
+      <w:hyperlink r:id="rId15" w:history="1">
         <w:r>
           <w:rPr>
             <w:rStyle w:val="Hipervnculo"/>
@@ -1133,6 +1353,95 @@
       <w:pPr>
         <w:pStyle w:val="Prrafodelista"/>
         <w:numPr>
+          <w:ilvl w:val="1"/>
+          <w:numId w:val="3"/>
+        </w:numPr>
+      </w:pPr>
+      <w:r>
+        <w:t xml:space="preserve">First account: </w:t>
+      </w:r>
+      <w:hyperlink r:id="rId16" w:history="1">
+        <w:r>
+          <w:rPr>
+            <w:rStyle w:val="Hipervnculo"/>
+          </w:rPr>
+          <w:t>testcase@uregina.ca</w:t>
+        </w:r>
+      </w:hyperlink>
+      <w:r>
+        <w:t xml:space="preserve"> password: 12345678</w:t>
+      </w:r>
+    </w:p>
+    <w:p>
+      <w:pPr>
+        <w:pStyle w:val="Prrafodelista"/>
+        <w:numPr>
+          <w:ilvl w:val="1"/>
+          <w:numId w:val="3"/>
+        </w:numPr>
+      </w:pPr>
+      <w:r>
+        <w:t xml:space="preserve">Second account: </w:t>
+      </w:r>
+      <w:hyperlink r:id="rId17" w:history="1">
+        <w:r>
+          <w:rPr>
+            <w:rStyle w:val="Hipervnculo"/>
+          </w:rPr>
+          <w:t>email@uregina.ca</w:t>
+        </w:r>
+      </w:hyperlink>
+      <w:r>
+        <w:t xml:space="preserve"> password:12345678</w:t>
+      </w:r>
+    </w:p>
+    <w:p>
+      <w:r>
+        <w:rPr>
+          <w:noProof/>
+          <w:lang w:val="es-MX" w:eastAsia="es-MX"/>
+        </w:rPr>
+        <w:drawing>
+          <wp:inline distT="0" distB="0" distL="0" distR="0" wp14:anchorId="10A0A48D" wp14:editId="7DD57788">
+            <wp:extent cx="5709139" cy="2707287"/>
+            <wp:effectExtent l="0" t="0" r="6350" b="0"/>
+            <wp:docPr id="11" name="Imagen 11"/>
+            <wp:cNvGraphicFramePr>
+              <a:graphicFrameLocks xmlns:a="http://schemas.openxmlformats.org/drawingml/2006/main" noChangeAspect="1"/>
+            </wp:cNvGraphicFramePr>
+            <a:graphic xmlns:a="http://schemas.openxmlformats.org/drawingml/2006/main">
+              <a:graphicData uri="http://schemas.openxmlformats.org/drawingml/2006/picture">
+                <pic:pic xmlns:pic="http://schemas.openxmlformats.org/drawingml/2006/picture">
+                  <pic:nvPicPr>
+                    <pic:cNvPr id="1" name=""/>
+                    <pic:cNvPicPr/>
+                  </pic:nvPicPr>
+                  <pic:blipFill>
+                    <a:blip r:embed="rId12"/>
+                    <a:stretch>
+                      <a:fillRect/>
+                    </a:stretch>
+                  </pic:blipFill>
+                  <pic:spPr>
+                    <a:xfrm>
+                      <a:off x="0" y="0"/>
+                      <a:ext cx="5721985" cy="2713379"/>
+                    </a:xfrm>
+                    <a:prstGeom prst="rect">
+                      <a:avLst/>
+                    </a:prstGeom>
+                  </pic:spPr>
+                </pic:pic>
+              </a:graphicData>
+            </a:graphic>
+          </wp:inline>
+        </w:drawing>
+      </w:r>
+    </w:p>
+    <w:p>
+      <w:pPr>
+        <w:pStyle w:val="Prrafodelista"/>
+        <w:numPr>
           <w:ilvl w:val="0"/>
           <w:numId w:val="3"/>
         </w:numPr>
@@ -1164,14 +1473,68 @@
     <w:p>
       <w:pPr>
         <w:pStyle w:val="Prrafodelista"/>
+      </w:pPr>
+      <w:r>
+        <w:rPr>
+          <w:noProof/>
+          <w:lang w:val="es-MX" w:eastAsia="es-MX"/>
+        </w:rPr>
+        <w:drawing>
+          <wp:inline distT="0" distB="0" distL="0" distR="0" wp14:anchorId="01579319" wp14:editId="17B2CEC5">
+            <wp:extent cx="5612130" cy="2812415"/>
+            <wp:effectExtent l="0" t="0" r="7620" b="6985"/>
+            <wp:docPr id="12" name="Imagen 12"/>
+            <wp:cNvGraphicFramePr>
+              <a:graphicFrameLocks xmlns:a="http://schemas.openxmlformats.org/drawingml/2006/main" noChangeAspect="1"/>
+            </wp:cNvGraphicFramePr>
+            <a:graphic xmlns:a="http://schemas.openxmlformats.org/drawingml/2006/main">
+              <a:graphicData uri="http://schemas.openxmlformats.org/drawingml/2006/picture">
+                <pic:pic xmlns:pic="http://schemas.openxmlformats.org/drawingml/2006/picture">
+                  <pic:nvPicPr>
+                    <pic:cNvPr id="1" name=""/>
+                    <pic:cNvPicPr/>
+                  </pic:nvPicPr>
+                  <pic:blipFill>
+                    <a:blip r:embed="rId13"/>
+                    <a:stretch>
+                      <a:fillRect/>
+                    </a:stretch>
+                  </pic:blipFill>
+                  <pic:spPr>
+                    <a:xfrm>
+                      <a:off x="0" y="0"/>
+                      <a:ext cx="5612130" cy="2812415"/>
+                    </a:xfrm>
+                    <a:prstGeom prst="rect">
+                      <a:avLst/>
+                    </a:prstGeom>
+                  </pic:spPr>
+                </pic:pic>
+              </a:graphicData>
+            </a:graphic>
+          </wp:inline>
+        </w:drawing>
+      </w:r>
+    </w:p>
+    <w:p>
+      <w:pPr>
+        <w:pStyle w:val="Prrafodelista"/>
         <w:numPr>
           <w:ilvl w:val="0"/>
           <w:numId w:val="3"/>
         </w:numPr>
       </w:pPr>
       <w:r>
-        <w:t>Select in one tab the user from the other tab.</w:t>
-      </w:r>
+        <w:t>Select in one tab the user from the other tab</w:t>
+      </w:r>
+      <w:proofErr w:type="gramStart"/>
+      <w:r>
+        <w:t>.</w:t>
+      </w:r>
+      <w:r>
+        <w:t>.</w:t>
+      </w:r>
+      <w:proofErr w:type="gramEnd"/>
     </w:p>
     <w:p>
       <w:pPr>
@@ -1211,7 +1574,7 @@
                     <pic:cNvPicPr/>
                   </pic:nvPicPr>
                   <pic:blipFill>
-                    <a:blip r:embed="rId10"/>
+                    <a:blip r:embed="rId18"/>
                     <a:stretch>
                       <a:fillRect/>
                     </a:stretch>
@@ -1300,7 +1663,7 @@
       <w:r>
         <w:t xml:space="preserve">Login to the webpage: </w:t>
       </w:r>
-      <w:hyperlink r:id="rId11" w:history="1">
+      <w:hyperlink r:id="rId19" w:history="1">
         <w:r>
           <w:rPr>
             <w:rStyle w:val="Hipervnculo"/>
@@ -1321,10 +1684,7 @@
         </w:numPr>
       </w:pPr>
       <w:r>
-        <w:t>Click  Start</w:t>
-      </w:r>
-      <w:r>
-        <w:t xml:space="preserve"> AI Match</w:t>
+        <w:t>Click  Start AI Match</w:t>
       </w:r>
     </w:p>
     <w:p>
@@ -1362,7 +1722,7 @@
                     <pic:cNvPicPr/>
                   </pic:nvPicPr>
                   <pic:blipFill>
-                    <a:blip r:embed="rId12"/>
+                    <a:blip r:embed="rId20"/>
                     <a:stretch>
                       <a:fillRect/>
                     </a:stretch>
@@ -1448,7 +1808,7 @@
       <w:r>
         <w:t xml:space="preserve">Login to the webpage: </w:t>
       </w:r>
-      <w:hyperlink r:id="rId13" w:history="1">
+      <w:hyperlink r:id="rId21" w:history="1">
         <w:r>
           <w:rPr>
             <w:rStyle w:val="Hipervnculo"/>
@@ -1469,125 +1829,238 @@
         </w:numPr>
       </w:pPr>
       <w:r>
-        <w:t xml:space="preserve">Click on leaderboard and see the score of the user in </w:t>
-      </w:r>
-      <w:proofErr w:type="spellStart"/>
-      <w:r>
-        <w:t>PvP</w:t>
-      </w:r>
-      <w:proofErr w:type="spellEnd"/>
-      <w:r>
-        <w:t xml:space="preserve"> Ranking  </w:t>
-      </w:r>
-    </w:p>
-    <w:p>
-      <w:pPr>
-        <w:pStyle w:val="Prrafodelista"/>
-        <w:numPr>
-          <w:ilvl w:val="0"/>
+        <w:t>open a new incognito tab and login with another account</w:t>
+      </w:r>
+    </w:p>
+    <w:p>
+      <w:pPr>
+        <w:pStyle w:val="Prrafodelista"/>
+        <w:numPr>
+          <w:ilvl w:val="1"/>
           <w:numId w:val="5"/>
         </w:numPr>
       </w:pPr>
       <w:r>
-        <w:t>open a new incognito tab and login with another account</w:t>
-      </w:r>
-    </w:p>
-    <w:p>
-      <w:pPr>
-        <w:pStyle w:val="Prrafodelista"/>
-        <w:numPr>
-          <w:ilvl w:val="0"/>
+        <w:t xml:space="preserve">First account: </w:t>
+      </w:r>
+      <w:hyperlink r:id="rId22" w:history="1">
+        <w:r>
+          <w:rPr>
+            <w:rStyle w:val="Hipervnculo"/>
+          </w:rPr>
+          <w:t>testcase@uregina.ca</w:t>
+        </w:r>
+      </w:hyperlink>
+      <w:r>
+        <w:t xml:space="preserve"> password: 12345678</w:t>
+      </w:r>
+    </w:p>
+    <w:p>
+      <w:pPr>
+        <w:pStyle w:val="Prrafodelista"/>
+        <w:numPr>
+          <w:ilvl w:val="1"/>
           <w:numId w:val="5"/>
         </w:numPr>
       </w:pPr>
       <w:r>
-        <w:t xml:space="preserve">Click  Start </w:t>
-      </w:r>
-      <w:proofErr w:type="spellStart"/>
-      <w:r>
-        <w:t>Pvp</w:t>
-      </w:r>
-      <w:proofErr w:type="spellEnd"/>
-      <w:r>
-        <w:t xml:space="preserve"> Match in both Tabs</w:t>
-      </w:r>
-    </w:p>
-    <w:p>
-      <w:pPr>
-        <w:pStyle w:val="Prrafodelista"/>
-        <w:numPr>
-          <w:ilvl w:val="0"/>
-          <w:numId w:val="5"/>
-        </w:numPr>
-      </w:pPr>
-      <w:r>
-        <w:t>Click in find opponent in both tabs</w:t>
-      </w:r>
-    </w:p>
-    <w:p>
-      <w:pPr>
-        <w:pStyle w:val="Prrafodelista"/>
-        <w:numPr>
-          <w:ilvl w:val="0"/>
-          <w:numId w:val="5"/>
-        </w:numPr>
-      </w:pPr>
-      <w:r>
-        <w:t>Select in one tab the user from the other tab.</w:t>
-      </w:r>
-    </w:p>
-    <w:p>
-      <w:pPr>
-        <w:pStyle w:val="Prrafodelista"/>
-        <w:numPr>
-          <w:ilvl w:val="0"/>
-          <w:numId w:val="5"/>
-        </w:numPr>
-      </w:pPr>
-      <w:r>
-        <w:t>Star playing</w:t>
-      </w:r>
-      <w:r>
-        <w:t xml:space="preserve"> in both tabs</w:t>
-      </w:r>
-    </w:p>
-    <w:p>
-      <w:pPr>
-        <w:pStyle w:val="Prrafodelista"/>
-        <w:numPr>
-          <w:ilvl w:val="0"/>
-          <w:numId w:val="5"/>
-        </w:numPr>
-      </w:pPr>
-      <w:r>
-        <w:t xml:space="preserve">Win the match with the first user </w:t>
-      </w:r>
-    </w:p>
-    <w:p>
-      <w:pPr>
-        <w:pStyle w:val="Prrafodelista"/>
-        <w:numPr>
-          <w:ilvl w:val="0"/>
-          <w:numId w:val="5"/>
-        </w:numPr>
-      </w:pPr>
-      <w:r>
-        <w:t>Go back to the leaderboard and see the wins column of the user:</w:t>
-      </w:r>
-    </w:p>
-    <w:p>
-      <w:pPr>
-        <w:jc w:val="center"/>
-      </w:pPr>
+        <w:t xml:space="preserve">Second account: </w:t>
+      </w:r>
+      <w:hyperlink r:id="rId23" w:history="1">
+        <w:r>
+          <w:rPr>
+            <w:rStyle w:val="Hipervnculo"/>
+          </w:rPr>
+          <w:t>email@uregina.ca</w:t>
+        </w:r>
+      </w:hyperlink>
+      <w:r>
+        <w:t xml:space="preserve"> password:12345678</w:t>
+      </w:r>
+    </w:p>
+    <w:p>
       <w:r>
         <w:rPr>
           <w:noProof/>
           <w:lang w:val="es-MX" w:eastAsia="es-MX"/>
         </w:rPr>
         <w:drawing>
-          <wp:inline distT="0" distB="0" distL="0" distR="0" wp14:anchorId="31EB9390" wp14:editId="21E53A8B">
-            <wp:extent cx="5642043" cy="2657595"/>
-            <wp:effectExtent l="0" t="0" r="0" b="9525"/>
+          <wp:inline distT="0" distB="0" distL="0" distR="0" wp14:anchorId="39E105C4" wp14:editId="08A7106A">
+            <wp:extent cx="5709139" cy="2707287"/>
+            <wp:effectExtent l="0" t="0" r="6350" b="0"/>
+            <wp:docPr id="13" name="Imagen 13"/>
+            <wp:cNvGraphicFramePr>
+              <a:graphicFrameLocks xmlns:a="http://schemas.openxmlformats.org/drawingml/2006/main" noChangeAspect="1"/>
+            </wp:cNvGraphicFramePr>
+            <a:graphic xmlns:a="http://schemas.openxmlformats.org/drawingml/2006/main">
+              <a:graphicData uri="http://schemas.openxmlformats.org/drawingml/2006/picture">
+                <pic:pic xmlns:pic="http://schemas.openxmlformats.org/drawingml/2006/picture">
+                  <pic:nvPicPr>
+                    <pic:cNvPr id="1" name=""/>
+                    <pic:cNvPicPr/>
+                  </pic:nvPicPr>
+                  <pic:blipFill>
+                    <a:blip r:embed="rId12"/>
+                    <a:stretch>
+                      <a:fillRect/>
+                    </a:stretch>
+                  </pic:blipFill>
+                  <pic:spPr>
+                    <a:xfrm>
+                      <a:off x="0" y="0"/>
+                      <a:ext cx="5721985" cy="2713379"/>
+                    </a:xfrm>
+                    <a:prstGeom prst="rect">
+                      <a:avLst/>
+                    </a:prstGeom>
+                  </pic:spPr>
+                </pic:pic>
+              </a:graphicData>
+            </a:graphic>
+          </wp:inline>
+        </w:drawing>
+      </w:r>
+    </w:p>
+    <w:p>
+      <w:pPr>
+        <w:pStyle w:val="Prrafodelista"/>
+        <w:numPr>
+          <w:ilvl w:val="0"/>
+          <w:numId w:val="5"/>
+        </w:numPr>
+      </w:pPr>
+      <w:r>
+        <w:t xml:space="preserve">Click  Start </w:t>
+      </w:r>
+      <w:proofErr w:type="spellStart"/>
+      <w:r>
+        <w:t>Pvp</w:t>
+      </w:r>
+      <w:proofErr w:type="spellEnd"/>
+      <w:r>
+        <w:t xml:space="preserve"> Match in both Tabs</w:t>
+      </w:r>
+    </w:p>
+    <w:p>
+      <w:pPr>
+        <w:pStyle w:val="Prrafodelista"/>
+        <w:numPr>
+          <w:ilvl w:val="0"/>
+          <w:numId w:val="5"/>
+        </w:numPr>
+      </w:pPr>
+      <w:r>
+        <w:t>Click in find opponent in both tabs</w:t>
+      </w:r>
+    </w:p>
+    <w:p>
+      <w:pPr>
+        <w:pStyle w:val="Prrafodelista"/>
+      </w:pPr>
+      <w:r>
+        <w:rPr>
+          <w:noProof/>
+          <w:lang w:val="es-MX" w:eastAsia="es-MX"/>
+        </w:rPr>
+        <w:drawing>
+          <wp:inline distT="0" distB="0" distL="0" distR="0" wp14:anchorId="0C2D6EAE" wp14:editId="45FBB738">
+            <wp:extent cx="5612130" cy="2812415"/>
+            <wp:effectExtent l="0" t="0" r="7620" b="6985"/>
+            <wp:docPr id="14" name="Imagen 14"/>
+            <wp:cNvGraphicFramePr>
+              <a:graphicFrameLocks xmlns:a="http://schemas.openxmlformats.org/drawingml/2006/main" noChangeAspect="1"/>
+            </wp:cNvGraphicFramePr>
+            <a:graphic xmlns:a="http://schemas.openxmlformats.org/drawingml/2006/main">
+              <a:graphicData uri="http://schemas.openxmlformats.org/drawingml/2006/picture">
+                <pic:pic xmlns:pic="http://schemas.openxmlformats.org/drawingml/2006/picture">
+                  <pic:nvPicPr>
+                    <pic:cNvPr id="1" name=""/>
+                    <pic:cNvPicPr/>
+                  </pic:nvPicPr>
+                  <pic:blipFill>
+                    <a:blip r:embed="rId13"/>
+                    <a:stretch>
+                      <a:fillRect/>
+                    </a:stretch>
+                  </pic:blipFill>
+                  <pic:spPr>
+                    <a:xfrm>
+                      <a:off x="0" y="0"/>
+                      <a:ext cx="5612130" cy="2812415"/>
+                    </a:xfrm>
+                    <a:prstGeom prst="rect">
+                      <a:avLst/>
+                    </a:prstGeom>
+                  </pic:spPr>
+                </pic:pic>
+              </a:graphicData>
+            </a:graphic>
+          </wp:inline>
+        </w:drawing>
+      </w:r>
+    </w:p>
+    <w:p>
+      <w:pPr>
+        <w:pStyle w:val="Prrafodelista"/>
+        <w:numPr>
+          <w:ilvl w:val="0"/>
+          <w:numId w:val="5"/>
+        </w:numPr>
+      </w:pPr>
+      <w:r>
+        <w:t>Select in one tab the user from the other tab.</w:t>
+      </w:r>
+    </w:p>
+    <w:p>
+      <w:pPr>
+        <w:pStyle w:val="Prrafodelista"/>
+        <w:numPr>
+          <w:ilvl w:val="0"/>
+          <w:numId w:val="5"/>
+        </w:numPr>
+      </w:pPr>
+      <w:r>
+        <w:t>Select in one tab the user from the other tab.</w:t>
+      </w:r>
+    </w:p>
+    <w:p>
+      <w:pPr>
+        <w:pStyle w:val="Prrafodelista"/>
+        <w:numPr>
+          <w:ilvl w:val="0"/>
+          <w:numId w:val="5"/>
+        </w:numPr>
+      </w:pPr>
+      <w:r>
+        <w:t>Star playing in both tabs</w:t>
+      </w:r>
+    </w:p>
+    <w:p>
+      <w:pPr>
+        <w:pStyle w:val="Prrafodelista"/>
+        <w:numPr>
+          <w:ilvl w:val="0"/>
+          <w:numId w:val="5"/>
+        </w:numPr>
+      </w:pPr>
+      <w:r>
+        <w:lastRenderedPageBreak/>
+        <w:t xml:space="preserve">Win the match with the first user </w:t>
+      </w:r>
+    </w:p>
+    <w:p>
+      <w:pPr>
+        <w:pStyle w:val="Prrafodelista"/>
+      </w:pPr>
+      <w:r>
+        <w:rPr>
+          <w:noProof/>
+          <w:lang w:val="es-MX" w:eastAsia="es-MX"/>
+        </w:rPr>
+        <w:drawing>
+          <wp:inline distT="0" distB="0" distL="0" distR="0" wp14:anchorId="526BC55D" wp14:editId="0B7F6890">
+            <wp:extent cx="5612130" cy="2643417"/>
+            <wp:effectExtent l="0" t="0" r="7620" b="5080"/>
             <wp:docPr id="6" name="Imagen 6"/>
             <wp:cNvGraphicFramePr>
               <a:graphicFrameLocks xmlns:a="http://schemas.openxmlformats.org/drawingml/2006/main" noChangeAspect="1"/>
@@ -1600,7 +2073,7 @@
                     <pic:cNvPicPr/>
                   </pic:nvPicPr>
                   <pic:blipFill>
-                    <a:blip r:embed="rId14"/>
+                    <a:blip r:embed="rId24"/>
                     <a:stretch>
                       <a:fillRect/>
                     </a:stretch>
@@ -1608,7 +2081,7 @@
                   <pic:spPr>
                     <a:xfrm>
                       <a:off x="0" y="0"/>
-                      <a:ext cx="5650593" cy="2661622"/>
+                      <a:ext cx="5612130" cy="2643417"/>
                     </a:xfrm>
                     <a:prstGeom prst="rect">
                       <a:avLst/>
@@ -1620,6 +2093,23 @@
           </wp:inline>
         </w:drawing>
       </w:r>
+    </w:p>
+    <w:p>
+      <w:pPr>
+        <w:pStyle w:val="Prrafodelista"/>
+        <w:numPr>
+          <w:ilvl w:val="0"/>
+          <w:numId w:val="5"/>
+        </w:numPr>
+      </w:pPr>
+      <w:r>
+        <w:t>Go back to the leaderboard and see the wins column of the user:</w:t>
+      </w:r>
+    </w:p>
+    <w:p>
+      <w:pPr>
+        <w:jc w:val="center"/>
+      </w:pPr>
     </w:p>
     <w:p>
       <w:pPr>
@@ -1646,7 +2136,7 @@
                     <pic:cNvPicPr/>
                   </pic:nvPicPr>
                   <pic:blipFill rotWithShape="1">
-                    <a:blip r:embed="rId15"/>
+                    <a:blip r:embed="rId25"/>
                     <a:srcRect t="8632" b="10285"/>
                     <a:stretch/>
                   </pic:blipFill>
@@ -2595,6 +3085,7 @@
   <w:style w:type="character" w:default="1" w:styleId="Fuentedeprrafopredeter">
     <w:name w:val="Default Paragraph Font"/>
     <w:uiPriority w:val="1"/>
+    <w:semiHidden/>
     <w:unhideWhenUsed/>
   </w:style>
   <w:style w:type="table" w:default="1" w:styleId="Tablanormal">

</xml_diff>